<commit_message>
Update Brief on Potential Projects.docx
</commit_message>
<xml_diff>
--- a/misc/Brief on Potential Projects.docx
+++ b/misc/Brief on Potential Projects.docx
@@ -1,13 +1,11 @@
 
 <file path=word/document.xml><?xml version="1.0" encoding="utf-8"?>
-<w:document xmlns:wpc="http://schemas.microsoft.com/office/word/2010/wordprocessingCanvas" xmlns:cx="http://schemas.microsoft.com/office/drawing/2014/chartex" xmlns:cx1="http://schemas.microsoft.com/office/drawing/2015/9/8/chartex" xmlns:cx2="http://schemas.microsoft.com/office/drawing/2015/10/21/chartex" xmlns:cx3="http://schemas.microsoft.com/office/drawing/2016/5/9/chartex" xmlns:cx4="http://schemas.microsoft.com/office/drawing/2016/5/10/chartex" xmlns:cx5="http://schemas.microsoft.com/office/drawing/2016/5/11/chartex" xmlns:cx6="http://schemas.microsoft.com/office/drawing/2016/5/12/chartex" xmlns:cx7="http://schemas.microsoft.com/office/drawing/2016/5/13/chartex" xmlns:cx8="http://schemas.microsoft.com/office/drawing/2016/5/14/chartex" xmlns:mc="http://schemas.openxmlformats.org/markup-compatibility/2006" xmlns:aink="http://schemas.microsoft.com/office/drawing/2016/ink" xmlns:am3d="http://schemas.microsoft.com/office/drawing/2017/model3d" xmlns:o="urn:schemas-microsoft-com:office:office" xmlns:r="http://schemas.openxmlformats.org/officeDocument/2006/relationships" xmlns:m="http://schemas.openxmlformats.org/officeDocument/2006/math" xmlns:v="urn:schemas-microsoft-com:vml" xmlns:wp14="http://schemas.microsoft.com/office/word/2010/wordprocessingDrawing" xmlns:wp="http://schemas.openxmlformats.org/drawingml/2006/wordprocessingDrawing" xmlns:w10="urn:schemas-microsoft-com:office:word" xmlns:w="http://schemas.openxmlformats.org/wordprocessingml/2006/main" xmlns:w14="http://schemas.microsoft.com/office/word/2010/wordml" xmlns:w15="http://schemas.microsoft.com/office/word/2012/wordml" xmlns:w16cex="http://schemas.microsoft.com/office/word/2018/wordml/cex" xmlns:w16cid="http://schemas.microsoft.com/office/word/2016/wordml/cid" xmlns:w16="http://schemas.microsoft.com/office/word/2018/wordml" xmlns:w16se="http://schemas.microsoft.com/office/word/2015/wordml/symex" xmlns:wpg="http://schemas.microsoft.com/office/word/2010/wordprocessingGroup" xmlns:wpi="http://schemas.microsoft.com/office/word/2010/wordprocessingInk" xmlns:wne="http://schemas.microsoft.com/office/word/2006/wordml" xmlns:wps="http://schemas.microsoft.com/office/word/2010/wordprocessingShape" mc:Ignorable="w14 w15 w16se w16cid w16 w16cex wp14">
+<w:document xmlns:wpc="http://schemas.microsoft.com/office/word/2010/wordprocessingCanvas" xmlns:cx="http://schemas.microsoft.com/office/drawing/2014/chartex" xmlns:cx1="http://schemas.microsoft.com/office/drawing/2015/9/8/chartex" xmlns:cx2="http://schemas.microsoft.com/office/drawing/2015/10/21/chartex" xmlns:cx3="http://schemas.microsoft.com/office/drawing/2016/5/9/chartex" xmlns:cx4="http://schemas.microsoft.com/office/drawing/2016/5/10/chartex" xmlns:cx5="http://schemas.microsoft.com/office/drawing/2016/5/11/chartex" xmlns:cx6="http://schemas.microsoft.com/office/drawing/2016/5/12/chartex" xmlns:cx7="http://schemas.microsoft.com/office/drawing/2016/5/13/chartex" xmlns:cx8="http://schemas.microsoft.com/office/drawing/2016/5/14/chartex" xmlns:mc="http://schemas.openxmlformats.org/markup-compatibility/2006" xmlns:aink="http://schemas.microsoft.com/office/drawing/2016/ink" xmlns:am3d="http://schemas.microsoft.com/office/drawing/2017/model3d" xmlns:o="urn:schemas-microsoft-com:office:office" xmlns:r="http://schemas.openxmlformats.org/officeDocument/2006/relationships" xmlns:m="http://schemas.openxmlformats.org/officeDocument/2006/math" xmlns:v="urn:schemas-microsoft-com:vml" xmlns:wp14="http://schemas.microsoft.com/office/word/2010/wordprocessingDrawing" xmlns:wp="http://schemas.openxmlformats.org/drawingml/2006/wordprocessingDrawing" xmlns:w10="urn:schemas-microsoft-com:office:word" xmlns:w="http://schemas.openxmlformats.org/wordprocessingml/2006/main" xmlns:w14="http://schemas.microsoft.com/office/word/2010/wordml" xmlns:w15="http://schemas.microsoft.com/office/word/2012/wordml" xmlns:w16cex="http://schemas.microsoft.com/office/word/2018/wordml/cex" xmlns:w16cid="http://schemas.microsoft.com/office/word/2016/wordml/cid" xmlns:w16="http://schemas.microsoft.com/office/word/2018/wordml" xmlns:w16sdtdh="http://schemas.microsoft.com/office/word/2020/wordml/sdtdatahash" xmlns:w16se="http://schemas.microsoft.com/office/word/2015/wordml/symex" xmlns:wpg="http://schemas.microsoft.com/office/word/2010/wordprocessingGroup" xmlns:wpi="http://schemas.microsoft.com/office/word/2010/wordprocessingInk" xmlns:wne="http://schemas.microsoft.com/office/word/2006/wordml" xmlns:wps="http://schemas.microsoft.com/office/word/2010/wordprocessingShape" mc:Ignorable="w14 w15 w16se w16cid w16 w16cex w16sdtdh wp14">
   <w:body>
     <w:p>
       <w:pPr>
         <w:jc w:val="center"/>
       </w:pPr>
-      <w:bookmarkStart w:id="0" w:name="_GoBack"/>
-      <w:bookmarkEnd w:id="0"/>
       <w:r>
         <w:rPr>
           <w:noProof/>
@@ -162,6 +160,14 @@
       <w:tblPr>
         <w:tblStyle w:val="TableGrid"/>
         <w:tblW w:w="0" w:type="auto"/>
+        <w:tblBorders>
+          <w:top w:val="none" w:sz="0" w:space="0" w:color="auto"/>
+          <w:left w:val="none" w:sz="0" w:space="0" w:color="auto"/>
+          <w:bottom w:val="none" w:sz="0" w:space="0" w:color="auto"/>
+          <w:right w:val="none" w:sz="0" w:space="0" w:color="auto"/>
+          <w:insideH w:val="none" w:sz="0" w:space="0" w:color="auto"/>
+          <w:insideV w:val="none" w:sz="0" w:space="0" w:color="auto"/>
+        </w:tblBorders>
         <w:tblLook w:val="04A0" w:firstRow="1" w:lastRow="0" w:firstColumn="1" w:lastColumn="0" w:noHBand="0" w:noVBand="1"/>
       </w:tblPr>
       <w:tblGrid>
@@ -232,7 +238,6 @@
                 <w:szCs w:val="24"/>
               </w:rPr>
             </w:pPr>
-            <w:proofErr w:type="spellStart"/>
             <w:r>
               <w:rPr>
                 <w:rFonts w:cstheme="minorHAnsi"/>
@@ -240,29 +245,8 @@
                 <w:sz w:val="24"/>
                 <w:szCs w:val="24"/>
               </w:rPr>
-              <w:t>Mieraf</w:t>
+              <w:t>Mieraf Jejew</w:t>
             </w:r>
-            <w:proofErr w:type="spellEnd"/>
-            <w:r>
-              <w:rPr>
-                <w:rFonts w:cstheme="minorHAnsi"/>
-                <w:color w:val="000000" w:themeColor="text1"/>
-                <w:sz w:val="24"/>
-                <w:szCs w:val="24"/>
-              </w:rPr>
-              <w:t xml:space="preserve"> </w:t>
-            </w:r>
-            <w:proofErr w:type="spellStart"/>
-            <w:r>
-              <w:rPr>
-                <w:rFonts w:cstheme="minorHAnsi"/>
-                <w:color w:val="000000" w:themeColor="text1"/>
-                <w:sz w:val="24"/>
-                <w:szCs w:val="24"/>
-              </w:rPr>
-              <w:t>Jejew</w:t>
-            </w:r>
-            <w:proofErr w:type="spellEnd"/>
           </w:p>
         </w:tc>
         <w:tc>
@@ -304,7 +288,6 @@
                 <w:szCs w:val="24"/>
               </w:rPr>
             </w:pPr>
-            <w:proofErr w:type="spellStart"/>
             <w:r>
               <w:rPr>
                 <w:rFonts w:cstheme="minorHAnsi"/>
@@ -312,17 +295,7 @@
                 <w:sz w:val="24"/>
                 <w:szCs w:val="24"/>
               </w:rPr>
-              <w:t>Mikeyas</w:t>
-            </w:r>
-            <w:proofErr w:type="spellEnd"/>
-            <w:r>
-              <w:rPr>
-                <w:rFonts w:cstheme="minorHAnsi"/>
-                <w:color w:val="000000" w:themeColor="text1"/>
-                <w:sz w:val="24"/>
-                <w:szCs w:val="24"/>
-              </w:rPr>
-              <w:t xml:space="preserve"> Alemu</w:t>
+              <w:t>Mikeyas Alemu</w:t>
             </w:r>
           </w:p>
         </w:tc>
@@ -422,19 +395,8 @@
                 <w:sz w:val="24"/>
                 <w:szCs w:val="24"/>
               </w:rPr>
-              <w:t xml:space="preserve">Nahom </w:t>
+              <w:t>Nahom Habatmu</w:t>
             </w:r>
-            <w:proofErr w:type="spellStart"/>
-            <w:r>
-              <w:rPr>
-                <w:rFonts w:cstheme="minorHAnsi"/>
-                <w:color w:val="000000" w:themeColor="text1"/>
-                <w:sz w:val="24"/>
-                <w:szCs w:val="24"/>
-              </w:rPr>
-              <w:t>Habatmu</w:t>
-            </w:r>
-            <w:proofErr w:type="spellEnd"/>
           </w:p>
         </w:tc>
         <w:tc>
@@ -476,7 +438,6 @@
                 <w:szCs w:val="24"/>
               </w:rPr>
             </w:pPr>
-            <w:proofErr w:type="spellStart"/>
             <w:r>
               <w:rPr>
                 <w:rFonts w:cstheme="minorHAnsi"/>
@@ -484,29 +445,8 @@
                 <w:sz w:val="24"/>
                 <w:szCs w:val="24"/>
               </w:rPr>
-              <w:t>Namus</w:t>
+              <w:t>Namus Shukra</w:t>
             </w:r>
-            <w:proofErr w:type="spellEnd"/>
-            <w:r>
-              <w:rPr>
-                <w:rFonts w:cstheme="minorHAnsi"/>
-                <w:color w:val="000000" w:themeColor="text1"/>
-                <w:sz w:val="24"/>
-                <w:szCs w:val="24"/>
-              </w:rPr>
-              <w:t xml:space="preserve"> </w:t>
-            </w:r>
-            <w:proofErr w:type="spellStart"/>
-            <w:r>
-              <w:rPr>
-                <w:rFonts w:cstheme="minorHAnsi"/>
-                <w:color w:val="000000" w:themeColor="text1"/>
-                <w:sz w:val="24"/>
-                <w:szCs w:val="24"/>
-              </w:rPr>
-              <w:t>Shukra</w:t>
-            </w:r>
-            <w:proofErr w:type="spellEnd"/>
           </w:p>
         </w:tc>
         <w:tc>
@@ -658,7 +598,25 @@
           <w:sz w:val="24"/>
           <w:szCs w:val="24"/>
         </w:rPr>
-        <w:t xml:space="preserve"> Aug 13, 2021</w:t>
+        <w:t xml:space="preserve"> </w:t>
+      </w:r>
+      <w:r>
+        <w:rPr>
+          <w:rFonts w:cstheme="minorHAnsi"/>
+          <w:color w:val="000000" w:themeColor="text1"/>
+          <w:sz w:val="24"/>
+          <w:szCs w:val="24"/>
+        </w:rPr>
+        <w:t>Sep 6</w:t>
+      </w:r>
+      <w:r>
+        <w:rPr>
+          <w:rFonts w:cstheme="minorHAnsi"/>
+          <w:color w:val="000000" w:themeColor="text1"/>
+          <w:sz w:val="24"/>
+          <w:szCs w:val="24"/>
+        </w:rPr>
+        <w:t>, 2021</w:t>
       </w:r>
     </w:p>
     <w:p>
@@ -2632,7 +2590,7 @@
 </file>
 
 <file path=word/numbering.xml><?xml version="1.0" encoding="utf-8"?>
-<w:numbering xmlns:wpc="http://schemas.microsoft.com/office/word/2010/wordprocessingCanvas" xmlns:cx="http://schemas.microsoft.com/office/drawing/2014/chartex" xmlns:cx1="http://schemas.microsoft.com/office/drawing/2015/9/8/chartex" xmlns:cx2="http://schemas.microsoft.com/office/drawing/2015/10/21/chartex" xmlns:cx3="http://schemas.microsoft.com/office/drawing/2016/5/9/chartex" xmlns:cx4="http://schemas.microsoft.com/office/drawing/2016/5/10/chartex" xmlns:cx5="http://schemas.microsoft.com/office/drawing/2016/5/11/chartex" xmlns:cx6="http://schemas.microsoft.com/office/drawing/2016/5/12/chartex" xmlns:cx7="http://schemas.microsoft.com/office/drawing/2016/5/13/chartex" xmlns:cx8="http://schemas.microsoft.com/office/drawing/2016/5/14/chartex" xmlns:mc="http://schemas.openxmlformats.org/markup-compatibility/2006" xmlns:aink="http://schemas.microsoft.com/office/drawing/2016/ink" xmlns:am3d="http://schemas.microsoft.com/office/drawing/2017/model3d" xmlns:o="urn:schemas-microsoft-com:office:office" xmlns:r="http://schemas.openxmlformats.org/officeDocument/2006/relationships" xmlns:m="http://schemas.openxmlformats.org/officeDocument/2006/math" xmlns:v="urn:schemas-microsoft-com:vml" xmlns:wp14="http://schemas.microsoft.com/office/word/2010/wordprocessingDrawing" xmlns:wp="http://schemas.openxmlformats.org/drawingml/2006/wordprocessingDrawing" xmlns:w10="urn:schemas-microsoft-com:office:word" xmlns:w="http://schemas.openxmlformats.org/wordprocessingml/2006/main" xmlns:w14="http://schemas.microsoft.com/office/word/2010/wordml" xmlns:w15="http://schemas.microsoft.com/office/word/2012/wordml" xmlns:w16cex="http://schemas.microsoft.com/office/word/2018/wordml/cex" xmlns:w16cid="http://schemas.microsoft.com/office/word/2016/wordml/cid" xmlns:w16="http://schemas.microsoft.com/office/word/2018/wordml" xmlns:w16se="http://schemas.microsoft.com/office/word/2015/wordml/symex" xmlns:wpg="http://schemas.microsoft.com/office/word/2010/wordprocessingGroup" xmlns:wpi="http://schemas.microsoft.com/office/word/2010/wordprocessingInk" xmlns:wne="http://schemas.microsoft.com/office/word/2006/wordml" xmlns:wps="http://schemas.microsoft.com/office/word/2010/wordprocessingShape" mc:Ignorable="w14 w15 w16se w16cid w16 w16cex wp14">
+<w:numbering xmlns:wpc="http://schemas.microsoft.com/office/word/2010/wordprocessingCanvas" xmlns:cx="http://schemas.microsoft.com/office/drawing/2014/chartex" xmlns:cx1="http://schemas.microsoft.com/office/drawing/2015/9/8/chartex" xmlns:cx2="http://schemas.microsoft.com/office/drawing/2015/10/21/chartex" xmlns:cx3="http://schemas.microsoft.com/office/drawing/2016/5/9/chartex" xmlns:cx4="http://schemas.microsoft.com/office/drawing/2016/5/10/chartex" xmlns:cx5="http://schemas.microsoft.com/office/drawing/2016/5/11/chartex" xmlns:cx6="http://schemas.microsoft.com/office/drawing/2016/5/12/chartex" xmlns:cx7="http://schemas.microsoft.com/office/drawing/2016/5/13/chartex" xmlns:cx8="http://schemas.microsoft.com/office/drawing/2016/5/14/chartex" xmlns:mc="http://schemas.openxmlformats.org/markup-compatibility/2006" xmlns:aink="http://schemas.microsoft.com/office/drawing/2016/ink" xmlns:am3d="http://schemas.microsoft.com/office/drawing/2017/model3d" xmlns:o="urn:schemas-microsoft-com:office:office" xmlns:r="http://schemas.openxmlformats.org/officeDocument/2006/relationships" xmlns:m="http://schemas.openxmlformats.org/officeDocument/2006/math" xmlns:v="urn:schemas-microsoft-com:vml" xmlns:wp14="http://schemas.microsoft.com/office/word/2010/wordprocessingDrawing" xmlns:wp="http://schemas.openxmlformats.org/drawingml/2006/wordprocessingDrawing" xmlns:w10="urn:schemas-microsoft-com:office:word" xmlns:w="http://schemas.openxmlformats.org/wordprocessingml/2006/main" xmlns:w14="http://schemas.microsoft.com/office/word/2010/wordml" xmlns:w15="http://schemas.microsoft.com/office/word/2012/wordml" xmlns:w16cex="http://schemas.microsoft.com/office/word/2018/wordml/cex" xmlns:w16cid="http://schemas.microsoft.com/office/word/2016/wordml/cid" xmlns:w16="http://schemas.microsoft.com/office/word/2018/wordml" xmlns:w16sdtdh="http://schemas.microsoft.com/office/word/2020/wordml/sdtdatahash" xmlns:w16se="http://schemas.microsoft.com/office/word/2015/wordml/symex" xmlns:wpg="http://schemas.microsoft.com/office/word/2010/wordprocessingGroup" xmlns:wpi="http://schemas.microsoft.com/office/word/2010/wordprocessingInk" xmlns:wne="http://schemas.microsoft.com/office/word/2006/wordml" xmlns:wps="http://schemas.microsoft.com/office/word/2010/wordprocessingShape" mc:Ignorable="w14 w15 w16se w16cid w16 w16cex w16sdtdh wp14">
   <w:abstractNum w:abstractNumId="0" w15:restartNumberingAfterBreak="0">
     <w:nsid w:val="00000001"/>
     <w:multiLevelType w:val="hybridMultilevel"/>
@@ -3538,7 +3496,7 @@
 </file>
 
 <file path=word/styles.xml><?xml version="1.0" encoding="utf-8"?>
-<w:styles xmlns:mc="http://schemas.openxmlformats.org/markup-compatibility/2006" xmlns:r="http://schemas.openxmlformats.org/officeDocument/2006/relationships" xmlns:w="http://schemas.openxmlformats.org/wordprocessingml/2006/main" xmlns:w14="http://schemas.microsoft.com/office/word/2010/wordml" xmlns:w15="http://schemas.microsoft.com/office/word/2012/wordml" xmlns:w16cex="http://schemas.microsoft.com/office/word/2018/wordml/cex" xmlns:w16cid="http://schemas.microsoft.com/office/word/2016/wordml/cid" xmlns:w16="http://schemas.microsoft.com/office/word/2018/wordml" xmlns:w16se="http://schemas.microsoft.com/office/word/2015/wordml/symex" mc:Ignorable="w14 w15 w16se w16cid w16 w16cex">
+<w:styles xmlns:mc="http://schemas.openxmlformats.org/markup-compatibility/2006" xmlns:r="http://schemas.openxmlformats.org/officeDocument/2006/relationships" xmlns:w="http://schemas.openxmlformats.org/wordprocessingml/2006/main" xmlns:w14="http://schemas.microsoft.com/office/word/2010/wordml" xmlns:w15="http://schemas.microsoft.com/office/word/2012/wordml" xmlns:w16cex="http://schemas.microsoft.com/office/word/2018/wordml/cex" xmlns:w16cid="http://schemas.microsoft.com/office/word/2016/wordml/cid" xmlns:w16="http://schemas.microsoft.com/office/word/2018/wordml" xmlns:w16sdtdh="http://schemas.microsoft.com/office/word/2020/wordml/sdtdatahash" xmlns:w16se="http://schemas.microsoft.com/office/word/2015/wordml/symex" mc:Ignorable="w14 w15 w16se w16cid w16 w16cex w16sdtdh">
   <w:docDefaults>
     <w:rPrDefault>
       <w:rPr>

</xml_diff>